<commit_message>
Lab time table finalized.
</commit_message>
<xml_diff>
--- a/SEM-2/Faculty-Subject-Allocation.docx
+++ b/SEM-2/Faculty-Subject-Allocation.docx
@@ -639,8 +639,16 @@
               <w:rPr>
                 <w:rFonts w:ascii="Cambria" w:hAnsi="Cambria"/>
               </w:rPr>
-              <w:t>ECE</w:t>
-            </w:r>
+              <w:t xml:space="preserve">Ms. V. </w:t>
+            </w:r>
+            <w:proofErr w:type="spellStart"/>
+            <w:r>
+              <w:rPr>
+                <w:rFonts w:ascii="Cambria" w:hAnsi="Cambria"/>
+              </w:rPr>
+              <w:t>Jyothsna</w:t>
+            </w:r>
+            <w:proofErr w:type="spellEnd"/>
           </w:p>
         </w:tc>
         <w:tc>
@@ -1326,8 +1334,6 @@
                 <w:rFonts w:ascii="Cambria" w:hAnsi="Cambria"/>
               </w:rPr>
             </w:pPr>
-            <w:bookmarkStart w:id="0" w:name="_GoBack"/>
-            <w:bookmarkEnd w:id="0"/>
           </w:p>
         </w:tc>
         <w:tc>
@@ -2794,27 +2800,9 @@
               </w:rPr>
               <w:t>Gowd</w:t>
             </w:r>
+            <w:bookmarkStart w:id="0" w:name="_GoBack"/>
+            <w:bookmarkEnd w:id="0"/>
             <w:proofErr w:type="spellEnd"/>
-            <w:r>
-              <w:rPr>
-                <w:rFonts w:ascii="Cambria" w:hAnsi="Cambria"/>
-              </w:rPr>
-              <w:t xml:space="preserve">/ Mr. P. </w:t>
-            </w:r>
-            <w:proofErr w:type="spellStart"/>
-            <w:r>
-              <w:rPr>
-                <w:rFonts w:ascii="Cambria" w:hAnsi="Cambria"/>
-              </w:rPr>
-              <w:t>Praneel</w:t>
-            </w:r>
-            <w:proofErr w:type="spellEnd"/>
-            <w:r>
-              <w:rPr>
-                <w:rFonts w:ascii="Cambria" w:hAnsi="Cambria"/>
-              </w:rPr>
-              <w:t xml:space="preserve"> Kumar</w:t>
-            </w:r>
           </w:p>
         </w:tc>
         <w:tc>

</xml_diff>